<commit_message>
inserts and specs changed
</commit_message>
<xml_diff>
--- a/Car Test Transaction Specification.docx
+++ b/Car Test Transaction Specification.docx
@@ -5,12 +5,57 @@
     <w:p>
       <w:pPr>
         <w:jc w:val="center"/>
+        <w:rPr>
+          <w:rFonts w:asciiTheme="majorHAnsi" w:hAnsiTheme="majorHAnsi"/>
+          <w:sz w:val="36"/>
+          <w:szCs w:val="36"/>
+        </w:rPr>
       </w:pPr>
       <w:r>
+        <w:rPr>
+          <w:rFonts w:asciiTheme="majorHAnsi" w:hAnsiTheme="majorHAnsi"/>
+          <w:sz w:val="36"/>
+          <w:szCs w:val="36"/>
+        </w:rPr>
         <w:t>Car Test Transaction Specification</w:t>
+      </w:r>
+      <w:r>
+        <w:rPr>
+          <w:rFonts w:asciiTheme="majorHAnsi" w:hAnsiTheme="majorHAnsi"/>
+          <w:sz w:val="36"/>
+          <w:szCs w:val="36"/>
+        </w:rPr>
+        <w:t>s</w:t>
       </w:r>
     </w:p>
     <w:p>
+      <w:pPr>
+        <w:rPr>
+          <w:b/>
+        </w:rPr>
+      </w:pPr>
+    </w:p>
+    <w:p>
+      <w:r>
+        <w:rPr>
+          <w:b/>
+        </w:rPr>
+        <w:t>Transaction</w:t>
+      </w:r>
+      <w:r>
+        <w:rPr>
+          <w:b/>
+        </w:rPr>
+        <w:t>:</w:t>
+      </w:r>
+      <w:r>
+        <w:t xml:space="preserve"> Enter the date to check if any cars are required to take a test due to cars age or date since last test. If they do require test, create a Letter for the Owner</w:t>
+      </w:r>
+    </w:p>
+    <w:p>
+      <w:pPr>
+        <w:ind w:left="720"/>
+      </w:pPr>
       <w:r>
         <w:rPr>
           <w:b/>
@@ -18,10 +63,57 @@
         <w:t>Description:</w:t>
       </w:r>
       <w:r>
-        <w:t xml:space="preserve"> The transactions purpose is to take in a registration number through a front end and then return the owners name and the date of their last test, by joining the Car table with the Owner and CarRecord table</w:t>
-      </w:r>
-      <w:r>
-        <w:t>. There will be an exception catch for the possibility that the registration does not exist.</w:t>
+        <w:t xml:space="preserve"> The transactions purpose is to take in a</w:t>
+      </w:r>
+      <w:r>
+        <w:t xml:space="preserve"> date</w:t>
+      </w:r>
+      <w:r>
+        <w:t xml:space="preserve"> through a front end and </w:t>
+      </w:r>
+      <w:r>
+        <w:t xml:space="preserve">return the owners of cars that are older than 5 years or cars that are older than 5 years and haven’t had a test in a year, </w:t>
+      </w:r>
+      <w:r>
+        <w:t xml:space="preserve">by joining the Car table with the Owner and </w:t>
+      </w:r>
+      <w:proofErr w:type="spellStart"/>
+      <w:r>
+        <w:t>CarRecord</w:t>
+      </w:r>
+      <w:proofErr w:type="spellEnd"/>
+      <w:r>
+        <w:t xml:space="preserve"> table</w:t>
+      </w:r>
+      <w:r>
+        <w:t xml:space="preserve">. </w:t>
+      </w:r>
+      <w:r>
+        <w:t>If those conditions are true, a letter</w:t>
+      </w:r>
+      <w:r>
+        <w:t xml:space="preserve"> will be created for the owners</w:t>
+      </w:r>
+      <w:r>
+        <w:t>.</w:t>
+      </w:r>
+      <w:r>
+        <w:t xml:space="preserve"> The transaction will also look to see if a letter with a recent date exists for that owner, to stop a new letter being created every day after they due to be tested. </w:t>
+      </w:r>
+      <w:r>
+        <w:t>There will be an exception catc</w:t>
+      </w:r>
+      <w:r>
+        <w:t>h for the possibility that no cars are due to be tested that day</w:t>
+      </w:r>
+      <w:r>
+        <w:t>.</w:t>
+      </w:r>
+    </w:p>
+    <w:p/>
+    <w:p>
+      <w:r>
+        <w:t>Enter a test no. and check if there are any high criticality failures</w:t>
       </w:r>
     </w:p>
     <w:sectPr>

</xml_diff>

<commit_message>
specs 2/3 done, please look at them
</commit_message>
<xml_diff>
--- a/Car Test Transaction Specification.docx
+++ b/Car Test Transaction Specification.docx
@@ -109,11 +109,124 @@
       <w:r>
         <w:t>.</w:t>
       </w:r>
+      <w:r>
+        <w:t xml:space="preserve"> Messages will be written to screen showing the user which owners have vehicles that need to be tested.</w:t>
+      </w:r>
     </w:p>
     <w:p/>
     <w:p>
       <w:r>
+        <w:rPr>
+          <w:b/>
+        </w:rPr>
+        <w:t>Transaction:</w:t>
+      </w:r>
+      <w:r>
+        <w:t xml:space="preserve"> </w:t>
+      </w:r>
+      <w:r>
         <w:t>Enter a test no. and check if there are any high criticality failures</w:t>
+      </w:r>
+      <w:r>
+        <w:t xml:space="preserve"> on any of the Test Parts. If there are, the test as a whole is failed.</w:t>
+      </w:r>
+    </w:p>
+    <w:p>
+      <w:pPr>
+        <w:ind w:left="720"/>
+      </w:pPr>
+      <w:r>
+        <w:rPr>
+          <w:b/>
+        </w:rPr>
+        <w:t>Description:</w:t>
+      </w:r>
+      <w:r>
+        <w:rPr>
+          <w:b/>
+        </w:rPr>
+        <w:t xml:space="preserve"> </w:t>
+      </w:r>
+      <w:r>
+        <w:t xml:space="preserve">The user enters a </w:t>
+      </w:r>
+      <w:r>
+        <w:t xml:space="preserve">Test number into a front end which will be used to join the Test table with TestPart and Criticality. If a </w:t>
+      </w:r>
+      <w:proofErr w:type="spellStart"/>
+      <w:r>
+        <w:t>TestParts</w:t>
+      </w:r>
+      <w:proofErr w:type="spellEnd"/>
+      <w:r>
+        <w:t xml:space="preserve"> ‘</w:t>
+      </w:r>
+      <w:proofErr w:type="spellStart"/>
+      <w:r>
+        <w:t>TestPartPassed</w:t>
+      </w:r>
+      <w:proofErr w:type="spellEnd"/>
+      <w:r>
+        <w:t xml:space="preserve">’ value is equal to 0, this means it has failed that test. If the </w:t>
+      </w:r>
+      <w:r>
+        <w:t>‘</w:t>
+      </w:r>
+      <w:proofErr w:type="spellStart"/>
+      <w:r>
+        <w:t>C</w:t>
+      </w:r>
+      <w:r>
+        <w:t>riticality</w:t>
+      </w:r>
+      <w:r>
+        <w:t>Level</w:t>
+      </w:r>
+      <w:proofErr w:type="spellEnd"/>
+      <w:r>
+        <w:t>’ value in the Criticality table</w:t>
+      </w:r>
+      <w:r>
+        <w:t xml:space="preserve"> is </w:t>
+      </w:r>
+      <w:r>
+        <w:t>‘</w:t>
+      </w:r>
+      <w:r>
+        <w:t>high</w:t>
+      </w:r>
+      <w:r>
+        <w:t>’, then the ‘</w:t>
+      </w:r>
+      <w:proofErr w:type="spellStart"/>
+      <w:r>
+        <w:t>TestPassed</w:t>
+      </w:r>
+      <w:proofErr w:type="spellEnd"/>
+      <w:r>
+        <w:t>’ value in the Test table is set to 0, representing a fail. The ‘</w:t>
+      </w:r>
+      <w:proofErr w:type="spellStart"/>
+      <w:r>
+        <w:t>NumOfFails</w:t>
+      </w:r>
+      <w:proofErr w:type="spellEnd"/>
+      <w:r>
+        <w:t xml:space="preserve">’ value in the </w:t>
+      </w:r>
+      <w:proofErr w:type="spellStart"/>
+      <w:r>
+        <w:t>CarRecord</w:t>
+      </w:r>
+      <w:proofErr w:type="spellEnd"/>
+      <w:r>
+        <w:t xml:space="preserve"> table is also incremented by one.</w:t>
+      </w:r>
+      <w:r>
+        <w:t xml:space="preserve"> </w:t>
+      </w:r>
+      <w:r>
+        <w:t xml:space="preserve">Messages will be written to screen informing the user of the status of the test. There will be exceptions in place to catch the possibility that the Test no. does not exsist. </w:t>
       </w:r>
     </w:p>
     <w:sectPr>

</xml_diff>